<commit_message>
Finished trying to compute battery capacity
Current sensor doesn't seem to agree with specs (confirmed other issues on forums).
</commit_message>
<xml_diff>
--- a/Greenpower Data Results.docx
+++ b/Greenpower Data Results.docx
@@ -26,19 +26,125 @@
       <w:r>
         <w:t>171 216, which makes it … A.hr</w:t>
       </w:r>
+    </w:p>
+    <w:p>
+      <w:r>
+        <w:t xml:space="preserve">According to the datasheet, </w:t>
+      </w:r>
+      <w:r>
+        <w:t>(</w:t>
+      </w:r>
+      <w:r>
+        <w:t>raw</w:t>
+      </w:r>
+      <w:r>
+        <w:t xml:space="preserve"> current in bins)</w:t>
+      </w:r>
+      <w:proofErr w:type="gramStart"/>
+      <w:r>
+        <w:t>/(</w:t>
+      </w:r>
+      <w:proofErr w:type="gramEnd"/>
+      <w:r>
+        <w:t>1023bins/range)*(5V/range)</w:t>
+      </w:r>
+      <w:r>
+        <w:t>/(0.040 V/A), so total charge = 20920 amp seconds, or 5.8 amp hours</w:t>
+      </w:r>
+    </w:p>
+    <w:p>
+      <w:r>
+        <w:t>According to low current calibrat</w:t>
+      </w:r>
       <w:bookmarkStart w:id="0" w:name="_GoBack"/>
       <w:bookmarkEnd w:id="0"/>
-    </w:p>
-    <w:p>
-      <w:proofErr w:type="spellStart"/>
-      <w:proofErr w:type="gramStart"/>
-      <w:r>
-        <w:t>iver</w:t>
-      </w:r>
-      <w:proofErr w:type="spellEnd"/>
-      <w:proofErr w:type="gramEnd"/>
-      <w:r>
-        <w:t xml:space="preserve"> 1</w:t>
+      <w:r>
+        <w:t xml:space="preserve">ion, </w:t>
+      </w:r>
+      <w:r>
+        <w:rPr>
+          <w:rFonts w:ascii="Consolas" w:hAnsi="Consolas"/>
+          <w:color w:val="24292E"/>
+          <w:sz w:val="18"/>
+          <w:szCs w:val="18"/>
+          <w:shd w:val="clear" w:color="auto" w:fill="E6FFED"/>
+        </w:rPr>
+        <w:t>/</w:t>
+      </w:r>
+      <w:r>
+        <w:rPr>
+          <w:rStyle w:val="pl-c1"/>
+          <w:rFonts w:ascii="Consolas" w:hAnsi="Consolas"/>
+          <w:color w:val="005CC5"/>
+          <w:sz w:val="18"/>
+          <w:szCs w:val="18"/>
+          <w:shd w:val="clear" w:color="auto" w:fill="E6FFED"/>
+        </w:rPr>
+        <w:t>1023</w:t>
+      </w:r>
+      <w:r>
+        <w:rPr>
+          <w:rFonts w:ascii="Consolas" w:hAnsi="Consolas"/>
+          <w:color w:val="24292E"/>
+          <w:sz w:val="18"/>
+          <w:szCs w:val="18"/>
+          <w:shd w:val="clear" w:color="auto" w:fill="E6FFED"/>
+        </w:rPr>
+        <w:t>*</w:t>
+      </w:r>
+      <w:r>
+        <w:rPr>
+          <w:rStyle w:val="pl-c1"/>
+          <w:rFonts w:ascii="Consolas" w:hAnsi="Consolas"/>
+          <w:color w:val="005CC5"/>
+          <w:sz w:val="18"/>
+          <w:szCs w:val="18"/>
+          <w:shd w:val="clear" w:color="auto" w:fill="E6FFED"/>
+        </w:rPr>
+        <w:t>5</w:t>
+      </w:r>
+      <w:r>
+        <w:rPr>
+          <w:rFonts w:ascii="Consolas" w:hAnsi="Consolas"/>
+          <w:color w:val="24292E"/>
+          <w:sz w:val="18"/>
+          <w:szCs w:val="18"/>
+          <w:shd w:val="clear" w:color="auto" w:fill="E6FFED"/>
+        </w:rPr>
+        <w:t>/</w:t>
+      </w:r>
+      <w:r>
+        <w:rPr>
+          <w:rStyle w:val="pl-c1"/>
+          <w:rFonts w:ascii="Consolas" w:hAnsi="Consolas"/>
+          <w:color w:val="005CC5"/>
+          <w:sz w:val="18"/>
+          <w:szCs w:val="18"/>
+          <w:shd w:val="clear" w:color="auto" w:fill="E6FFED"/>
+        </w:rPr>
+        <w:t>0.0098</w:t>
+      </w:r>
+      <w:r>
+        <w:rPr>
+          <w:rStyle w:val="pl-c1"/>
+          <w:rFonts w:ascii="Consolas" w:hAnsi="Consolas"/>
+          <w:color w:val="005CC5"/>
+          <w:sz w:val="18"/>
+          <w:szCs w:val="18"/>
+          <w:shd w:val="clear" w:color="auto" w:fill="E6FFED"/>
+        </w:rPr>
+        <w:t>,</w:t>
+      </w:r>
+      <w:r>
+        <w:t>for 85391 amp seconds, or 23.7 amp hours.</w:t>
+      </w:r>
+    </w:p>
+    <w:p>
+      <w:r>
+        <w:t>Dr</w:t>
+      </w:r>
+      <w:r>
+        <w:t>iver 1</w:t>
       </w:r>
     </w:p>
     <w:p>
@@ -954,6 +1060,11 @@
     <w:semiHidden/>
     <w:unhideWhenUsed/>
   </w:style>
+  <w:style w:type="character" w:customStyle="1" w:styleId="pl-c1">
+    <w:name w:val="pl-c1"/>
+    <w:basedOn w:val="DefaultParagraphFont"/>
+    <w:rsid w:val="003E5DCA"/>
+  </w:style>
 </w:styles>
 </file>
 

</xml_diff>